<commit_message>
Transition to new file
</commit_message>
<xml_diff>
--- a/ENGSCI 700 Research Journal.docx
+++ b/ENGSCI 700 Research Journal.docx
@@ -1401,6 +1401,78 @@
       <w:r>
         <w:t>Confints/prior dists</w:t>
       </w:r>
+    </w:p>
+    <w:p>
+      <w:pPr>
+        <w:pStyle w:val="Heading2"/>
+        <w:rPr>
+          <w:vertAlign w:val="superscript"/>
+        </w:rPr>
+      </w:pPr>
+      <w:r>
+        <w:t>Week starting July 19</w:t>
+      </w:r>
+      <w:r>
+        <w:rPr>
+          <w:vertAlign w:val="superscript"/>
+        </w:rPr>
+        <w:t>th</w:t>
+      </w:r>
+    </w:p>
+    <w:p>
+      <w:pPr>
+        <w:pStyle w:val="NormalBullet"/>
+        <w:numPr>
+          <w:ilvl w:val="0"/>
+          <w:numId w:val="0"/>
+        </w:numPr>
+        <w:ind w:left="360" w:hanging="360"/>
+      </w:pPr>
+      <w:r>
+        <w:t>Well MFs are calculated. Only FP mass flows are measured</w:t>
+      </w:r>
+    </w:p>
+    <w:p>
+      <w:pPr>
+        <w:pStyle w:val="NormalBullet"/>
+        <w:numPr>
+          <w:ilvl w:val="0"/>
+          <w:numId w:val="0"/>
+        </w:numPr>
+        <w:ind w:left="360" w:hanging="360"/>
+      </w:pPr>
+    </w:p>
+    <w:p>
+      <w:pPr>
+        <w:pStyle w:val="NormalBullet"/>
+        <w:numPr>
+          <w:ilvl w:val="0"/>
+          <w:numId w:val="0"/>
+        </w:numPr>
+        <w:ind w:left="360" w:hanging="360"/>
+      </w:pPr>
+      <w:r>
+        <w:t>Week starting August 9</w:t>
+      </w:r>
+      <w:r>
+        <w:rPr>
+          <w:vertAlign w:val="superscript"/>
+        </w:rPr>
+        <w:t>th</w:t>
+      </w:r>
+    </w:p>
+    <w:p>
+      <w:pPr>
+        <w:pStyle w:val="NormalBullet"/>
+        <w:numPr>
+          <w:ilvl w:val="0"/>
+          <w:numId w:val="0"/>
+        </w:numPr>
+        <w:ind w:left="360" w:hanging="360"/>
+      </w:pPr>
+      <w:r>
+        <w:t>Verify Bayesian with analytic calculations</w:t>
+      </w:r>
       <w:bookmarkStart w:id="0" w:name="_GoBack"/>
       <w:bookmarkEnd w:id="0"/>
     </w:p>
@@ -1782,10 +1854,7 @@
       <w:fldChar w:fldCharType="begin"/>
     </w:r>
     <w:r>
-      <w:instrText xml:space="preserve"> SUBJECT  \* MERGEFORMAT</w:instrText>
-    </w:r>
-    <w:r>
-      <w:instrText xml:space="preserve"> </w:instrText>
+      <w:instrText xml:space="preserve"> SUBJECT  \* MERGEFORMAT </w:instrText>
     </w:r>
     <w:r>
       <w:fldChar w:fldCharType="separate"/>
@@ -5206,7 +5275,7 @@
 </file>
 
 <file path=customXml/itemProps1.xml><?xml version="1.0" encoding="utf-8"?>
-<ds:datastoreItem xmlns:ds="http://schemas.openxmlformats.org/officeDocument/2006/customXml" ds:itemID="{00EEF8AC-F764-DF4B-A8EF-6B2BFA8B647A}">
+<ds:datastoreItem xmlns:ds="http://schemas.openxmlformats.org/officeDocument/2006/customXml" ds:itemID="{A8C32F86-EC8B-644E-8853-EABCBE82A42A}">
   <ds:schemaRefs>
     <ds:schemaRef ds:uri="http://schemas.openxmlformats.org/officeDocument/2006/bibliography"/>
   </ds:schemaRefs>

</xml_diff>

<commit_message>
everything kinda working with linreg
</commit_message>
<xml_diff>
--- a/ENGSCI 700 Research Journal.docx
+++ b/ENGSCI 700 Research Journal.docx
@@ -6,24 +6,47 @@
       <w:pPr>
         <w:pStyle w:val="Title"/>
       </w:pPr>
-      <w:fldSimple w:instr=" TITLE  \* MERGEFORMAT ">
-        <w:r>
-          <w:t>Research Journal</w:t>
-        </w:r>
-      </w:fldSimple>
+      <w:r>
+        <w:fldChar w:fldCharType="begin"/>
+      </w:r>
+      <w:r>
+        <w:instrText xml:space="preserve"> TITLE  \* MERGEFORMAT </w:instrText>
+      </w:r>
+      <w:r>
+        <w:fldChar w:fldCharType="separate"/>
+      </w:r>
+      <w:r>
+        <w:t>Research Journal</w:t>
+      </w:r>
+      <w:r>
+        <w:fldChar w:fldCharType="end"/>
+      </w:r>
     </w:p>
     <w:p>
       <w:pPr>
         <w:pStyle w:val="Subtitle"/>
       </w:pPr>
-      <w:fldSimple w:instr=" AUTHOR  \* MERGEFORMAT ">
-        <w:r>
-          <w:rPr>
-            <w:noProof/>
-          </w:rPr>
-          <w:t>Logan Wu</w:t>
-        </w:r>
-      </w:fldSimple>
+      <w:r>
+        <w:fldChar w:fldCharType="begin"/>
+      </w:r>
+      <w:r>
+        <w:instrText xml:space="preserve"> AUTHOR  \* MERGEFORMAT </w:instrText>
+      </w:r>
+      <w:r>
+        <w:fldChar w:fldCharType="separate"/>
+      </w:r>
+      <w:r>
+        <w:rPr>
+          <w:noProof/>
+        </w:rPr>
+        <w:t>Logan Wu</w:t>
+      </w:r>
+      <w:r>
+        <w:rPr>
+          <w:noProof/>
+        </w:rPr>
+        <w:fldChar w:fldCharType="end"/>
+      </w:r>
     </w:p>
     <w:p>
       <w:pPr>
@@ -1444,6 +1467,20 @@
     </w:p>
     <w:p>
       <w:pPr>
+        <w:pStyle w:val="Heading2"/>
+      </w:pPr>
+      <w:r>
+        <w:t>Week starting August 9</w:t>
+      </w:r>
+      <w:r>
+        <w:rPr>
+          <w:vertAlign w:val="superscript"/>
+        </w:rPr>
+        <w:t>th</w:t>
+      </w:r>
+    </w:p>
+    <w:p>
+      <w:pPr>
         <w:pStyle w:val="NormalBullet"/>
         <w:numPr>
           <w:ilvl w:val="0"/>
@@ -1452,7 +1489,15 @@
         <w:ind w:left="360" w:hanging="360"/>
       </w:pPr>
       <w:r>
-        <w:t>Week starting August 9</w:t>
+        <w:t>Verify Bayesian with analytic calculations</w:t>
+      </w:r>
+    </w:p>
+    <w:p>
+      <w:pPr>
+        <w:pStyle w:val="Heading2"/>
+      </w:pPr>
+      <w:r>
+        <w:t>Week starting August 16</w:t>
       </w:r>
       <w:r>
         <w:rPr>
@@ -1462,16 +1507,13 @@
       </w:r>
     </w:p>
     <w:p>
-      <w:pPr>
-        <w:pStyle w:val="NormalBullet"/>
-        <w:numPr>
-          <w:ilvl w:val="0"/>
-          <w:numId w:val="0"/>
-        </w:numPr>
-        <w:ind w:left="360" w:hanging="360"/>
-      </w:pPr>
-      <w:r>
-        <w:t>Verify Bayesian with analytic calculations</w:t>
+      <w:r>
+        <w:t>discussion of recommendation and model</w:t>
+      </w:r>
+    </w:p>
+    <w:p>
+      <w:r>
+        <w:t>discussion of internal and external considerations/factors</w:t>
       </w:r>
       <w:bookmarkStart w:id="0" w:name="_GoBack"/>
       <w:bookmarkEnd w:id="0"/>
@@ -1633,7 +1675,7 @@
         <w:noProof/>
         <w:sz w:val="24"/>
       </w:rPr>
-      <w:t>5</w:t>
+      <w:t>3</w:t>
     </w:r>
     <w:r>
       <w:rPr>
@@ -1850,63 +1892,30 @@
         </mc:Fallback>
       </mc:AlternateContent>
     </w:r>
-    <w:r>
-      <w:fldChar w:fldCharType="begin"/>
-    </w:r>
-    <w:r>
-      <w:instrText xml:space="preserve"> SUBJECT  \* MERGEFORMAT </w:instrText>
-    </w:r>
-    <w:r>
-      <w:fldChar w:fldCharType="separate"/>
-    </w:r>
-    <w:r>
-      <w:t>ENGSCI 700</w:t>
-    </w:r>
-    <w:r>
-      <w:fldChar w:fldCharType="end"/>
-    </w:r>
+    <w:fldSimple w:instr=" SUBJECT  \* MERGEFORMAT ">
+      <w:r>
+        <w:t>ENGSCI 700</w:t>
+      </w:r>
+    </w:fldSimple>
     <w:r>
       <w:ptab w:relativeTo="margin" w:alignment="center" w:leader="none"/>
     </w:r>
-    <w:r>
-      <w:fldChar w:fldCharType="begin"/>
-    </w:r>
-    <w:r>
-      <w:instrText xml:space="preserve"> TITLE   \* MERGEFORMAT </w:instrText>
-    </w:r>
-    <w:r>
-      <w:fldChar w:fldCharType="separate"/>
-    </w:r>
-    <w:r>
-      <w:t>Research Journal</w:t>
-    </w:r>
-    <w:r>
-      <w:fldChar w:fldCharType="end"/>
-    </w:r>
+    <w:fldSimple w:instr=" TITLE   \* MERGEFORMAT ">
+      <w:r>
+        <w:t>Research Journal</w:t>
+      </w:r>
+    </w:fldSimple>
     <w:r>
       <w:ptab w:relativeTo="margin" w:alignment="right" w:leader="none"/>
     </w:r>
-    <w:r>
-      <w:fldChar w:fldCharType="begin"/>
-    </w:r>
-    <w:r>
-      <w:instrText xml:space="preserve"> AUTHOR   \* MERGEFORMAT </w:instrText>
-    </w:r>
-    <w:r>
-      <w:fldChar w:fldCharType="separate"/>
-    </w:r>
-    <w:r>
-      <w:rPr>
-        <w:noProof/>
-      </w:rPr>
-      <w:t>Logan Wu</w:t>
-    </w:r>
-    <w:r>
-      <w:rPr>
-        <w:noProof/>
-      </w:rPr>
-      <w:fldChar w:fldCharType="end"/>
-    </w:r>
+    <w:fldSimple w:instr=" AUTHOR   \* MERGEFORMAT ">
+      <w:r>
+        <w:rPr>
+          <w:noProof/>
+        </w:rPr>
+        <w:t>Logan Wu</w:t>
+      </w:r>
+    </w:fldSimple>
   </w:p>
 </w:hdr>
 </file>
@@ -5275,7 +5284,7 @@
 </file>
 
 <file path=customXml/itemProps1.xml><?xml version="1.0" encoding="utf-8"?>
-<ds:datastoreItem xmlns:ds="http://schemas.openxmlformats.org/officeDocument/2006/customXml" ds:itemID="{A8C32F86-EC8B-644E-8853-EABCBE82A42A}">
+<ds:datastoreItem xmlns:ds="http://schemas.openxmlformats.org/officeDocument/2006/customXml" ds:itemID="{95D98164-E2B8-A449-9CC9-45A3C7846753}">
   <ds:schemaRefs>
     <ds:schemaRef ds:uri="http://schemas.openxmlformats.org/officeDocument/2006/bibliography"/>
   </ds:schemaRefs>

</xml_diff>